<commit_message>
add author and date to review
</commit_message>
<xml_diff>
--- a/research_review.docx
+++ b/research_review.docx
@@ -42,539 +42,598 @@
           <w:lang w:val="en-US"/>
         </w:rPr>
       </w:pPr>
+      <w:r>
+        <w:rPr>
+          <w:lang w:val="en-US"/>
+        </w:rPr>
+        <w:t>Author: Erdem Başeğmez (</w:t>
+      </w:r>
+      <w:hyperlink r:id="rId6" w:history="1">
+        <w:r>
+          <w:rPr>
+            <w:rStyle w:val="Kpr"/>
+            <w:lang w:val="en-US"/>
+          </w:rPr>
+          <w:t>eduedix@gmail.com)</w:t>
+        </w:r>
+      </w:hyperlink>
+    </w:p>
+    <w:p>
+      <w:pPr>
+        <w:rPr>
+          <w:lang w:val="en-US"/>
+        </w:rPr>
+      </w:pPr>
+      <w:r>
+        <w:rPr>
+          <w:lang w:val="en-US"/>
+        </w:rPr>
+        <w:t>Date: 15.03.2017</w:t>
+      </w:r>
+    </w:p>
+    <w:p>
+      <w:pPr>
+        <w:rPr>
+          <w:rFonts w:ascii="OpenSans" w:hAnsi="OpenSans" w:cs="OpenSans"/>
+          <w:color w:val="414A52"/>
+          <w:sz w:val="30"/>
+          <w:szCs w:val="30"/>
+          <w:lang w:val="en-US"/>
+        </w:rPr>
+      </w:pPr>
+    </w:p>
+    <w:p>
+      <w:pPr>
+        <w:rPr>
+          <w:rFonts w:ascii="OpenSans" w:hAnsi="OpenSans" w:cs="OpenSans"/>
+          <w:color w:val="414A52"/>
+          <w:sz w:val="30"/>
+          <w:szCs w:val="30"/>
+          <w:lang w:val="en-US"/>
+        </w:rPr>
+      </w:pPr>
+      <w:r>
+        <w:rPr>
+          <w:rFonts w:ascii="OpenSans" w:hAnsi="OpenSans" w:cs="OpenSans"/>
+          <w:color w:val="414A52"/>
+          <w:sz w:val="30"/>
+          <w:szCs w:val="30"/>
+          <w:lang w:val="en-US"/>
+        </w:rPr>
+        <w:t xml:space="preserve">AlphaGo </w:t>
+      </w:r>
+      <w:r>
+        <w:rPr>
+          <w:rFonts w:ascii="OpenSans" w:hAnsi="OpenSans" w:cs="OpenSans"/>
+          <w:color w:val="414A52"/>
+          <w:sz w:val="30"/>
+          <w:szCs w:val="30"/>
+          <w:lang w:val="en-US"/>
+        </w:rPr>
+        <w:t>is an agent, which has defeated proficient players and other agents with a winning rate of 99.8% in game of Go. It is built by a combination of Monte Carlo Search Trees (MCTS) and deep neural networks. The difficulty of creating an agent for Go relies on the possible sequences of moves and thus exhaustive search is not viable. However, the search s</w:t>
+      </w:r>
+      <w:r>
+        <w:rPr>
+          <w:rFonts w:ascii="OpenSans" w:hAnsi="OpenSans" w:cs="OpenSans"/>
+          <w:color w:val="414A52"/>
+          <w:sz w:val="30"/>
+          <w:szCs w:val="30"/>
+          <w:lang w:val="en-US"/>
+        </w:rPr>
+        <w:t xml:space="preserve">pace can be reduced by the following technique. First, the search tree is truncated, where a state in the tree is replaced by its subtree evaluated with a value function. Second, the breadth of the search tree is reduced </w:t>
+      </w:r>
+      <w:r>
+        <w:rPr>
+          <w:rFonts w:ascii="OpenSans" w:hAnsi="OpenSans" w:cs="OpenSans"/>
+          <w:color w:val="414A52"/>
+          <w:sz w:val="30"/>
+          <w:szCs w:val="30"/>
+          <w:lang w:val="en-US"/>
+        </w:rPr>
+        <w:t xml:space="preserve">by sampling actions </w:t>
+      </w:r>
+      <w:r>
+        <w:rPr>
+          <w:rFonts w:ascii="OpenSans" w:hAnsi="OpenSans" w:cs="OpenSans"/>
+          <w:color w:val="414A52"/>
+          <w:sz w:val="30"/>
+          <w:szCs w:val="30"/>
+          <w:lang w:val="en-US"/>
+        </w:rPr>
+        <w:t>for</w:t>
+      </w:r>
+      <w:r>
+        <w:rPr>
+          <w:rFonts w:ascii="OpenSans" w:hAnsi="OpenSans" w:cs="OpenSans"/>
+          <w:color w:val="414A52"/>
+          <w:sz w:val="30"/>
+          <w:szCs w:val="30"/>
+          <w:lang w:val="en-US"/>
+        </w:rPr>
+        <w:t xml:space="preserve"> a state </w:t>
+      </w:r>
+      <w:r>
+        <w:rPr>
+          <w:rFonts w:ascii="OpenSans" w:hAnsi="OpenSans" w:cs="OpenSans"/>
+          <w:color w:val="414A52"/>
+          <w:sz w:val="30"/>
+          <w:szCs w:val="30"/>
+          <w:lang w:val="en-US"/>
+        </w:rPr>
+        <w:t xml:space="preserve">according to </w:t>
+      </w:r>
+      <w:r>
+        <w:rPr>
+          <w:rFonts w:ascii="OpenSans" w:hAnsi="OpenSans" w:cs="OpenSans"/>
+          <w:color w:val="414A52"/>
+          <w:sz w:val="30"/>
+          <w:szCs w:val="30"/>
+          <w:lang w:val="en-US"/>
+        </w:rPr>
+        <w:t>a policy.</w:t>
+      </w:r>
+    </w:p>
+    <w:p>
+      <w:pPr>
+        <w:rPr>
+          <w:rFonts w:ascii="OpenSans" w:hAnsi="OpenSans" w:cs="OpenSans"/>
+          <w:color w:val="414A52"/>
+          <w:sz w:val="30"/>
+          <w:szCs w:val="30"/>
+          <w:lang w:val="en-US"/>
+        </w:rPr>
+      </w:pPr>
+    </w:p>
+    <w:p>
+      <w:pPr>
+        <w:rPr>
+          <w:rFonts w:ascii="OpenSans" w:hAnsi="OpenSans" w:cs="OpenSans"/>
+          <w:color w:val="414A52"/>
+          <w:sz w:val="30"/>
+          <w:szCs w:val="30"/>
+          <w:lang w:val="en-US"/>
+        </w:rPr>
+      </w:pPr>
+      <w:r>
+        <w:rPr>
+          <w:rFonts w:ascii="OpenSans" w:hAnsi="OpenSans" w:cs="OpenSans"/>
+          <w:color w:val="414A52"/>
+          <w:sz w:val="30"/>
+          <w:szCs w:val="30"/>
+          <w:lang w:val="en-US"/>
+        </w:rPr>
+        <w:t>P</w:t>
+      </w:r>
+      <w:r>
+        <w:rPr>
+          <w:rFonts w:ascii="OpenSans" w:hAnsi="OpenSans" w:cs="OpenSans"/>
+          <w:color w:val="414A52"/>
+          <w:sz w:val="30"/>
+          <w:szCs w:val="30"/>
+          <w:lang w:val="en-US"/>
+        </w:rPr>
+        <w:t>rior work was limited to shallow policies and weakly designed value functions.</w:t>
+      </w:r>
+      <w:r>
+        <w:rPr>
+          <w:rFonts w:ascii="OpenSans" w:hAnsi="OpenSans" w:cs="OpenSans"/>
+          <w:color w:val="414A52"/>
+          <w:sz w:val="30"/>
+          <w:szCs w:val="30"/>
+          <w:lang w:val="en-US"/>
+        </w:rPr>
+        <w:t xml:space="preserve"> AlphaGo takes advantage of deep neural networks to create a better policy network and value network.</w:t>
+      </w:r>
+    </w:p>
+    <w:p>
+      <w:pPr>
+        <w:rPr>
+          <w:rFonts w:ascii="OpenSans" w:hAnsi="OpenSans" w:cs="OpenSans"/>
+          <w:color w:val="414A52"/>
+          <w:sz w:val="30"/>
+          <w:szCs w:val="30"/>
+          <w:lang w:val="en-US"/>
+        </w:rPr>
+      </w:pPr>
+    </w:p>
+    <w:p>
+      <w:pPr>
+        <w:rPr>
+          <w:rFonts w:ascii="OpenSans" w:hAnsi="OpenSans" w:cs="OpenSans"/>
+          <w:color w:val="414A52"/>
+          <w:sz w:val="30"/>
+          <w:szCs w:val="30"/>
+          <w:lang w:val="en-US"/>
+        </w:rPr>
+      </w:pPr>
+      <w:r>
+        <w:rPr>
+          <w:rFonts w:ascii="OpenSans" w:hAnsi="OpenSans" w:cs="OpenSans"/>
+          <w:color w:val="414A52"/>
+          <w:sz w:val="30"/>
+          <w:szCs w:val="30"/>
+          <w:lang w:val="en-US"/>
+        </w:rPr>
+        <w:t>Firstly,</w:t>
+      </w:r>
+      <w:r>
+        <w:rPr>
+          <w:rFonts w:ascii="OpenSans" w:hAnsi="OpenSans" w:cs="OpenSans"/>
+          <w:color w:val="414A52"/>
+          <w:sz w:val="30"/>
+          <w:szCs w:val="30"/>
+          <w:lang w:val="en-US"/>
+        </w:rPr>
+        <w:t xml:space="preserve"> a neural network (SL) is trained</w:t>
+      </w:r>
+      <w:r>
+        <w:rPr>
+          <w:rFonts w:ascii="OpenSans" w:hAnsi="OpenSans" w:cs="OpenSans"/>
+          <w:color w:val="414A52"/>
+          <w:sz w:val="30"/>
+          <w:szCs w:val="30"/>
+          <w:lang w:val="en-US"/>
+        </w:rPr>
+        <w:t xml:space="preserve"> for policy network p_SL. The input of the samples is a board state and the output is expert human move for a given board state. The output is provided as a probability distribution over legal moves.</w:t>
+      </w:r>
+      <w:r>
+        <w:rPr>
+          <w:rFonts w:ascii="OpenSans" w:hAnsi="OpenSans" w:cs="OpenSans"/>
+          <w:color w:val="414A52"/>
+          <w:sz w:val="30"/>
+          <w:szCs w:val="30"/>
+          <w:lang w:val="en-US"/>
+        </w:rPr>
+        <w:t xml:space="preserve"> The trained SL policy network can predict with an accuracy of 57%</w:t>
+      </w:r>
+      <w:r>
+        <w:rPr>
+          <w:rFonts w:ascii="OpenSans" w:hAnsi="OpenSans" w:cs="OpenSans"/>
+          <w:color w:val="414A52"/>
+          <w:sz w:val="30"/>
+          <w:szCs w:val="30"/>
+          <w:lang w:val="en-US"/>
+        </w:rPr>
+        <w:t xml:space="preserve"> in 3ms</w:t>
+      </w:r>
+      <w:r>
+        <w:rPr>
+          <w:rFonts w:ascii="OpenSans" w:hAnsi="OpenSans" w:cs="OpenSans"/>
+          <w:color w:val="414A52"/>
+          <w:sz w:val="30"/>
+          <w:szCs w:val="30"/>
+          <w:lang w:val="en-US"/>
+        </w:rPr>
+        <w:t xml:space="preserve"> as compared to 44% state-of-the-art policy. The improvements in accuracy lead to large improvements in the</w:t>
+      </w:r>
+      <w:r>
+        <w:rPr>
+          <w:rFonts w:ascii="OpenSans" w:hAnsi="OpenSans" w:cs="OpenSans"/>
+          <w:color w:val="414A52"/>
+          <w:sz w:val="30"/>
+          <w:szCs w:val="30"/>
+          <w:lang w:val="en-US"/>
+        </w:rPr>
+        <w:t xml:space="preserve"> playing strength. For AlphaGo, in addition to p_SL, </w:t>
+      </w:r>
+      <w:r>
+        <w:rPr>
+          <w:rFonts w:ascii="OpenSans" w:hAnsi="OpenSans" w:cs="OpenSans"/>
+          <w:color w:val="414A52"/>
+          <w:sz w:val="30"/>
+          <w:szCs w:val="30"/>
+          <w:lang w:val="en-US"/>
+        </w:rPr>
+        <w:t xml:space="preserve">a faster </w:t>
+      </w:r>
+      <w:r>
+        <w:rPr>
+          <w:rFonts w:ascii="OpenSans" w:hAnsi="OpenSans" w:cs="OpenSans"/>
+          <w:color w:val="414A52"/>
+          <w:sz w:val="30"/>
+          <w:szCs w:val="30"/>
+          <w:lang w:val="en-US"/>
+        </w:rPr>
+        <w:t>policy network p_RO is trained with a smaller network, which achieves an</w:t>
+      </w:r>
+      <w:r>
+        <w:rPr>
+          <w:rFonts w:ascii="OpenSans" w:hAnsi="OpenSans" w:cs="OpenSans"/>
+          <w:color w:val="414A52"/>
+          <w:sz w:val="30"/>
+          <w:szCs w:val="30"/>
+          <w:lang w:val="en-US"/>
+        </w:rPr>
+        <w:t xml:space="preserve"> accuracy of 24% but can predict a move in 2µs.</w:t>
+      </w:r>
+    </w:p>
+    <w:p>
+      <w:pPr>
+        <w:rPr>
+          <w:rFonts w:ascii="OpenSans" w:hAnsi="OpenSans" w:cs="OpenSans"/>
+          <w:color w:val="414A52"/>
+          <w:sz w:val="30"/>
+          <w:szCs w:val="30"/>
+          <w:lang w:val="en-US"/>
+        </w:rPr>
+      </w:pPr>
+    </w:p>
+    <w:p>
+      <w:pPr>
+        <w:rPr>
+          <w:rFonts w:ascii="OpenSans" w:hAnsi="OpenSans" w:cs="OpenSans"/>
+          <w:color w:val="414A52"/>
+          <w:sz w:val="30"/>
+          <w:szCs w:val="30"/>
+          <w:lang w:val="en-US"/>
+        </w:rPr>
+      </w:pPr>
+      <w:r>
+        <w:rPr>
+          <w:rFonts w:ascii="OpenSans" w:hAnsi="OpenSans" w:cs="OpenSans"/>
+          <w:color w:val="414A52"/>
+          <w:sz w:val="30"/>
+          <w:szCs w:val="30"/>
+          <w:lang w:val="en-US"/>
+        </w:rPr>
+        <w:t>Second stage of training aims to improve the p_SL</w:t>
+      </w:r>
+      <w:r>
+        <w:rPr>
+          <w:rFonts w:ascii="OpenSans" w:hAnsi="OpenSans" w:cs="OpenSans"/>
+          <w:color w:val="414A52"/>
+          <w:sz w:val="30"/>
+          <w:szCs w:val="30"/>
+          <w:lang w:val="en-US"/>
+        </w:rPr>
+        <w:t xml:space="preserve"> by reinforcement learning.</w:t>
+      </w:r>
+      <w:r>
+        <w:rPr>
+          <w:rFonts w:ascii="OpenSans" w:hAnsi="OpenSans" w:cs="OpenSans"/>
+          <w:color w:val="414A52"/>
+          <w:sz w:val="30"/>
+          <w:szCs w:val="30"/>
+          <w:lang w:val="en-US"/>
+        </w:rPr>
+        <w:t xml:space="preserve"> Another policy network p_RL is introduced, which has the identical structure of p_SL with weights initialized from p_SL. The policy network p_RL is then updated by self-playing against randomly selected previous iterations of the p_RL.</w:t>
+      </w:r>
+      <w:r>
+        <w:rPr>
+          <w:rFonts w:ascii="OpenSans" w:hAnsi="OpenSans" w:cs="OpenSans"/>
+          <w:color w:val="414A52"/>
+          <w:sz w:val="30"/>
+          <w:szCs w:val="30"/>
+          <w:lang w:val="en-US"/>
+        </w:rPr>
+        <w:t xml:space="preserve"> The optimized network tries to maximize a predefined reward for a move given a state.</w:t>
+      </w:r>
+      <w:r>
+        <w:rPr>
+          <w:rFonts w:ascii="OpenSans" w:hAnsi="OpenSans" w:cs="OpenSans"/>
+          <w:color w:val="414A52"/>
+          <w:sz w:val="30"/>
+          <w:szCs w:val="30"/>
+          <w:lang w:val="en-US"/>
+        </w:rPr>
+        <w:t xml:space="preserve"> The trained p_RL is able to defeat p_SL in 80% of games, state-of-the-art Monte Carlo search program 85% of games. In comparison previous state-of-the-art supervised deep neural networks wins 11% against the Monte Carlo search program.</w:t>
+      </w:r>
+    </w:p>
+    <w:p>
+      <w:pPr>
+        <w:rPr>
+          <w:rFonts w:ascii="OpenSans" w:hAnsi="OpenSans" w:cs="OpenSans"/>
+          <w:color w:val="414A52"/>
+          <w:sz w:val="30"/>
+          <w:szCs w:val="30"/>
+          <w:lang w:val="en-US"/>
+        </w:rPr>
+      </w:pPr>
+    </w:p>
+    <w:p>
+      <w:pPr>
+        <w:rPr>
+          <w:rFonts w:ascii="OpenSans" w:hAnsi="OpenSans" w:cs="OpenSans"/>
+          <w:color w:val="414A52"/>
+          <w:sz w:val="30"/>
+          <w:szCs w:val="30"/>
+          <w:lang w:val="en-US"/>
+        </w:rPr>
+      </w:pPr>
+      <w:r>
+        <w:rPr>
+          <w:rFonts w:ascii="OpenSans" w:hAnsi="OpenSans" w:cs="OpenSans"/>
+          <w:color w:val="414A52"/>
+          <w:sz w:val="30"/>
+          <w:szCs w:val="30"/>
+          <w:lang w:val="en-US"/>
+        </w:rPr>
+        <w:t xml:space="preserve">The final stage is training a </w:t>
+      </w:r>
+      <w:r>
+        <w:rPr>
+          <w:rFonts w:ascii="OpenSans" w:hAnsi="OpenSans" w:cs="OpenSans"/>
+          <w:color w:val="414A52"/>
+          <w:sz w:val="30"/>
+          <w:szCs w:val="30"/>
+          <w:lang w:val="en-US"/>
+        </w:rPr>
+        <w:t>value</w:t>
+      </w:r>
+      <w:r>
+        <w:rPr>
+          <w:rFonts w:ascii="OpenSans" w:hAnsi="OpenSans" w:cs="OpenSans"/>
+          <w:color w:val="414A52"/>
+          <w:sz w:val="30"/>
+          <w:szCs w:val="30"/>
+          <w:lang w:val="en-US"/>
+        </w:rPr>
+        <w:t xml:space="preserve"> network</w:t>
+      </w:r>
+      <w:r>
+        <w:rPr>
+          <w:rFonts w:ascii="OpenSans" w:hAnsi="OpenSans" w:cs="OpenSans"/>
+          <w:color w:val="414A52"/>
+          <w:sz w:val="30"/>
+          <w:szCs w:val="30"/>
+          <w:lang w:val="en-US"/>
+        </w:rPr>
+        <w:t xml:space="preserve"> v</w:t>
+      </w:r>
+      <w:r>
+        <w:rPr>
+          <w:rFonts w:ascii="OpenSans" w:hAnsi="OpenSans" w:cs="OpenSans"/>
+          <w:color w:val="414A52"/>
+          <w:sz w:val="30"/>
+          <w:szCs w:val="30"/>
+          <w:lang w:val="en-US"/>
+        </w:rPr>
+        <w:t xml:space="preserve"> to estimate a value function using the policy network p_RL, which predicts the outcome of a </w:t>
+      </w:r>
+      <w:r>
+        <w:rPr>
+          <w:rFonts w:ascii="OpenSans" w:hAnsi="OpenSans" w:cs="OpenSans"/>
+          <w:color w:val="414A52"/>
+          <w:sz w:val="30"/>
+          <w:szCs w:val="30"/>
+          <w:lang w:val="en-US"/>
+        </w:rPr>
+        <w:t>board state</w:t>
+      </w:r>
+      <w:r>
+        <w:rPr>
+          <w:rFonts w:ascii="OpenSans" w:hAnsi="OpenSans" w:cs="OpenSans"/>
+          <w:color w:val="414A52"/>
+          <w:sz w:val="30"/>
+          <w:szCs w:val="30"/>
+          <w:lang w:val="en-US"/>
+        </w:rPr>
+        <w:t>.</w:t>
+      </w:r>
+      <w:r>
+        <w:rPr>
+          <w:rFonts w:ascii="OpenSans" w:hAnsi="OpenSans" w:cs="OpenSans"/>
+          <w:color w:val="414A52"/>
+          <w:sz w:val="30"/>
+          <w:szCs w:val="30"/>
+          <w:lang w:val="en-US"/>
+        </w:rPr>
+        <w:t xml:space="preserve"> This neural network is similar to the policy network, but outputs only a single prediction</w:t>
+      </w:r>
+      <w:r>
+        <w:rPr>
+          <w:rFonts w:ascii="OpenSans" w:hAnsi="OpenSans" w:cs="OpenSans"/>
+          <w:color w:val="414A52"/>
+          <w:sz w:val="30"/>
+          <w:szCs w:val="30"/>
+          <w:lang w:val="en-US"/>
+        </w:rPr>
+        <w:t>.</w:t>
+      </w:r>
+      <w:r>
+        <w:rPr>
+          <w:rFonts w:ascii="OpenSans" w:hAnsi="OpenSans" w:cs="OpenSans"/>
+          <w:color w:val="414A52"/>
+          <w:sz w:val="30"/>
+          <w:szCs w:val="30"/>
+          <w:lang w:val="en-US"/>
+        </w:rPr>
+        <w:t xml:space="preserve"> A specific technique is followed here during training to avoid memorization of the game outcomes instead of generalizing to new board states. The generated self-play data sets sampled from separate games are used as training samples to </w:t>
+      </w:r>
+      <w:r>
+        <w:rPr>
+          <w:rFonts w:ascii="OpenSans" w:hAnsi="OpenSans" w:cs="OpenSans"/>
+          <w:color w:val="414A52"/>
+          <w:sz w:val="30"/>
+          <w:szCs w:val="30"/>
+          <w:lang w:val="en-US"/>
+        </w:rPr>
+        <w:t>overcome</w:t>
+      </w:r>
+      <w:r>
+        <w:rPr>
+          <w:rFonts w:ascii="OpenSans" w:hAnsi="OpenSans" w:cs="OpenSans"/>
+          <w:color w:val="414A52"/>
+          <w:sz w:val="30"/>
+          <w:szCs w:val="30"/>
+          <w:lang w:val="en-US"/>
+        </w:rPr>
+        <w:t xml:space="preserve"> this problem.</w:t>
+      </w:r>
+      <w:r>
+        <w:rPr>
+          <w:rFonts w:ascii="OpenSans" w:hAnsi="OpenSans" w:cs="OpenSans"/>
+          <w:color w:val="414A52"/>
+          <w:sz w:val="30"/>
+          <w:szCs w:val="30"/>
+          <w:lang w:val="en-US"/>
+        </w:rPr>
+        <w:t xml:space="preserve"> As compared to Monte Carlo rollouts with p_RO, </w:t>
+      </w:r>
+      <w:r>
+        <w:rPr>
+          <w:rFonts w:ascii="OpenSans" w:hAnsi="OpenSans" w:cs="OpenSans"/>
+          <w:color w:val="414A52"/>
+          <w:sz w:val="30"/>
+          <w:szCs w:val="30"/>
+          <w:lang w:val="en-US"/>
+        </w:rPr>
+        <w:lastRenderedPageBreak/>
+        <w:t>the value network v is consistently more accurate. Moreover, v achieves the accuracy of Monte Carlo rollouts with p_RL using 15000 times less computation.</w:t>
+      </w:r>
+    </w:p>
+    <w:p>
+      <w:pPr>
+        <w:rPr>
+          <w:rFonts w:ascii="OpenSans" w:hAnsi="OpenSans" w:cs="OpenSans"/>
+          <w:color w:val="414A52"/>
+          <w:sz w:val="30"/>
+          <w:szCs w:val="30"/>
+          <w:lang w:val="en-US"/>
+        </w:rPr>
+      </w:pPr>
+    </w:p>
+    <w:p>
+      <w:pPr>
+        <w:rPr>
+          <w:rFonts w:ascii="OpenSans" w:hAnsi="OpenSans" w:cs="OpenSans"/>
+          <w:color w:val="414A52"/>
+          <w:sz w:val="30"/>
+          <w:szCs w:val="30"/>
+          <w:lang w:val="en-US"/>
+        </w:rPr>
+      </w:pPr>
+      <w:r>
+        <w:rPr>
+          <w:rFonts w:ascii="OpenSans" w:hAnsi="OpenSans" w:cs="OpenSans"/>
+          <w:color w:val="414A52"/>
+          <w:sz w:val="30"/>
+          <w:szCs w:val="30"/>
+          <w:lang w:val="en-US"/>
+        </w:rPr>
+        <w:t>The policy and v</w:t>
+      </w:r>
+      <w:r>
+        <w:rPr>
+          <w:rFonts w:ascii="OpenSans" w:hAnsi="OpenSans" w:cs="OpenSans"/>
+          <w:color w:val="414A52"/>
+          <w:sz w:val="30"/>
+          <w:szCs w:val="30"/>
+          <w:lang w:val="en-US"/>
+        </w:rPr>
+        <w:t>alue networks are combined in a</w:t>
+      </w:r>
       <w:bookmarkStart w:id="0" w:name="_GoBack"/>
       <w:bookmarkEnd w:id="0"/>
-    </w:p>
-    <w:p>
-      <w:pPr>
-        <w:rPr>
-          <w:rFonts w:ascii="OpenSans" w:hAnsi="OpenSans" w:cs="OpenSans"/>
-          <w:color w:val="414A52"/>
-          <w:sz w:val="30"/>
-          <w:szCs w:val="30"/>
-          <w:lang w:val="en-US"/>
-        </w:rPr>
-      </w:pPr>
-      <w:r>
-        <w:rPr>
-          <w:rFonts w:ascii="OpenSans" w:hAnsi="OpenSans" w:cs="OpenSans"/>
-          <w:color w:val="414A52"/>
-          <w:sz w:val="30"/>
-          <w:szCs w:val="30"/>
-          <w:lang w:val="en-US"/>
-        </w:rPr>
-        <w:t xml:space="preserve">AlphaGo </w:t>
-      </w:r>
-      <w:r>
-        <w:rPr>
-          <w:rFonts w:ascii="OpenSans" w:hAnsi="OpenSans" w:cs="OpenSans"/>
-          <w:color w:val="414A52"/>
-          <w:sz w:val="30"/>
-          <w:szCs w:val="30"/>
-          <w:lang w:val="en-US"/>
-        </w:rPr>
-        <w:t>is an agent, which has defeated proficient players and other agents with a winning rate of 99.8% in game of Go. It is built by a combination of Monte Carlo Search Trees (MCTS) and deep neural networks. The difficulty of creating an agent for Go relies on the possible sequences of moves and thus exhaustive search is not viable. However, the search s</w:t>
-      </w:r>
-      <w:r>
-        <w:rPr>
-          <w:rFonts w:ascii="OpenSans" w:hAnsi="OpenSans" w:cs="OpenSans"/>
-          <w:color w:val="414A52"/>
-          <w:sz w:val="30"/>
-          <w:szCs w:val="30"/>
-          <w:lang w:val="en-US"/>
-        </w:rPr>
-        <w:t xml:space="preserve">pace can be reduced by the following technique. First, the search tree is truncated, where a state in the tree is replaced by its subtree evaluated with a value function. Second, the breadth of the search tree is reduced </w:t>
-      </w:r>
-      <w:r>
-        <w:rPr>
-          <w:rFonts w:ascii="OpenSans" w:hAnsi="OpenSans" w:cs="OpenSans"/>
-          <w:color w:val="414A52"/>
-          <w:sz w:val="30"/>
-          <w:szCs w:val="30"/>
-          <w:lang w:val="en-US"/>
-        </w:rPr>
-        <w:t xml:space="preserve">by sampling actions </w:t>
-      </w:r>
-      <w:r>
-        <w:rPr>
-          <w:rFonts w:ascii="OpenSans" w:hAnsi="OpenSans" w:cs="OpenSans"/>
-          <w:color w:val="414A52"/>
-          <w:sz w:val="30"/>
-          <w:szCs w:val="30"/>
-          <w:lang w:val="en-US"/>
-        </w:rPr>
-        <w:t>for</w:t>
-      </w:r>
-      <w:r>
-        <w:rPr>
-          <w:rFonts w:ascii="OpenSans" w:hAnsi="OpenSans" w:cs="OpenSans"/>
-          <w:color w:val="414A52"/>
-          <w:sz w:val="30"/>
-          <w:szCs w:val="30"/>
-          <w:lang w:val="en-US"/>
-        </w:rPr>
-        <w:t xml:space="preserve"> a state </w:t>
-      </w:r>
-      <w:r>
-        <w:rPr>
-          <w:rFonts w:ascii="OpenSans" w:hAnsi="OpenSans" w:cs="OpenSans"/>
-          <w:color w:val="414A52"/>
-          <w:sz w:val="30"/>
-          <w:szCs w:val="30"/>
-          <w:lang w:val="en-US"/>
-        </w:rPr>
-        <w:t xml:space="preserve">according to </w:t>
-      </w:r>
-      <w:r>
-        <w:rPr>
-          <w:rFonts w:ascii="OpenSans" w:hAnsi="OpenSans" w:cs="OpenSans"/>
-          <w:color w:val="414A52"/>
-          <w:sz w:val="30"/>
-          <w:szCs w:val="30"/>
-          <w:lang w:val="en-US"/>
-        </w:rPr>
-        <w:t>a policy.</w:t>
-      </w:r>
-    </w:p>
-    <w:p>
-      <w:pPr>
-        <w:rPr>
-          <w:rFonts w:ascii="OpenSans" w:hAnsi="OpenSans" w:cs="OpenSans"/>
-          <w:color w:val="414A52"/>
-          <w:sz w:val="30"/>
-          <w:szCs w:val="30"/>
-          <w:lang w:val="en-US"/>
-        </w:rPr>
-      </w:pPr>
-    </w:p>
-    <w:p>
-      <w:pPr>
-        <w:rPr>
-          <w:rFonts w:ascii="OpenSans" w:hAnsi="OpenSans" w:cs="OpenSans"/>
-          <w:color w:val="414A52"/>
-          <w:sz w:val="30"/>
-          <w:szCs w:val="30"/>
-          <w:lang w:val="en-US"/>
-        </w:rPr>
-      </w:pPr>
-      <w:r>
-        <w:rPr>
-          <w:rFonts w:ascii="OpenSans" w:hAnsi="OpenSans" w:cs="OpenSans"/>
-          <w:color w:val="414A52"/>
-          <w:sz w:val="30"/>
-          <w:szCs w:val="30"/>
-          <w:lang w:val="en-US"/>
-        </w:rPr>
-        <w:t>P</w:t>
-      </w:r>
-      <w:r>
-        <w:rPr>
-          <w:rFonts w:ascii="OpenSans" w:hAnsi="OpenSans" w:cs="OpenSans"/>
-          <w:color w:val="414A52"/>
-          <w:sz w:val="30"/>
-          <w:szCs w:val="30"/>
-          <w:lang w:val="en-US"/>
-        </w:rPr>
-        <w:t>rior work was limited to shallow policies and weakly designed value functions.</w:t>
-      </w:r>
-      <w:r>
-        <w:rPr>
-          <w:rFonts w:ascii="OpenSans" w:hAnsi="OpenSans" w:cs="OpenSans"/>
-          <w:color w:val="414A52"/>
-          <w:sz w:val="30"/>
-          <w:szCs w:val="30"/>
-          <w:lang w:val="en-US"/>
-        </w:rPr>
-        <w:t xml:space="preserve"> AlphaGo takes advantage of deep neural networks to create a better policy network and value network.</w:t>
-      </w:r>
-    </w:p>
-    <w:p>
-      <w:pPr>
-        <w:rPr>
-          <w:rFonts w:ascii="OpenSans" w:hAnsi="OpenSans" w:cs="OpenSans"/>
-          <w:color w:val="414A52"/>
-          <w:sz w:val="30"/>
-          <w:szCs w:val="30"/>
-          <w:lang w:val="en-US"/>
-        </w:rPr>
-      </w:pPr>
-    </w:p>
-    <w:p>
-      <w:pPr>
-        <w:rPr>
-          <w:rFonts w:ascii="OpenSans" w:hAnsi="OpenSans" w:cs="OpenSans"/>
-          <w:color w:val="414A52"/>
-          <w:sz w:val="30"/>
-          <w:szCs w:val="30"/>
-          <w:lang w:val="en-US"/>
-        </w:rPr>
-      </w:pPr>
-      <w:r>
-        <w:rPr>
-          <w:rFonts w:ascii="OpenSans" w:hAnsi="OpenSans" w:cs="OpenSans"/>
-          <w:color w:val="414A52"/>
-          <w:sz w:val="30"/>
-          <w:szCs w:val="30"/>
-          <w:lang w:val="en-US"/>
-        </w:rPr>
-        <w:t>Firstly,</w:t>
-      </w:r>
-      <w:r>
-        <w:rPr>
-          <w:rFonts w:ascii="OpenSans" w:hAnsi="OpenSans" w:cs="OpenSans"/>
-          <w:color w:val="414A52"/>
-          <w:sz w:val="30"/>
-          <w:szCs w:val="30"/>
-          <w:lang w:val="en-US"/>
-        </w:rPr>
-        <w:t xml:space="preserve"> a neural network (SL) is trained</w:t>
-      </w:r>
-      <w:r>
-        <w:rPr>
-          <w:rFonts w:ascii="OpenSans" w:hAnsi="OpenSans" w:cs="OpenSans"/>
-          <w:color w:val="414A52"/>
-          <w:sz w:val="30"/>
-          <w:szCs w:val="30"/>
-          <w:lang w:val="en-US"/>
-        </w:rPr>
-        <w:t xml:space="preserve"> for policy network p_SL. The input of the samples is a board state and the output is expert human move for a given board state. The output is provided as a probability distribution over legal moves.</w:t>
-      </w:r>
-      <w:r>
-        <w:rPr>
-          <w:rFonts w:ascii="OpenSans" w:hAnsi="OpenSans" w:cs="OpenSans"/>
-          <w:color w:val="414A52"/>
-          <w:sz w:val="30"/>
-          <w:szCs w:val="30"/>
-          <w:lang w:val="en-US"/>
-        </w:rPr>
-        <w:t xml:space="preserve"> The trained SL policy network can predict with an accuracy of 57%</w:t>
-      </w:r>
-      <w:r>
-        <w:rPr>
-          <w:rFonts w:ascii="OpenSans" w:hAnsi="OpenSans" w:cs="OpenSans"/>
-          <w:color w:val="414A52"/>
-          <w:sz w:val="30"/>
-          <w:szCs w:val="30"/>
-          <w:lang w:val="en-US"/>
-        </w:rPr>
-        <w:t xml:space="preserve"> in 3ms</w:t>
-      </w:r>
-      <w:r>
-        <w:rPr>
-          <w:rFonts w:ascii="OpenSans" w:hAnsi="OpenSans" w:cs="OpenSans"/>
-          <w:color w:val="414A52"/>
-          <w:sz w:val="30"/>
-          <w:szCs w:val="30"/>
-          <w:lang w:val="en-US"/>
-        </w:rPr>
-        <w:t xml:space="preserve"> as compared to 44% state-of-the-art policy. The improvements in accuracy lead to large improvements in the</w:t>
-      </w:r>
-      <w:r>
-        <w:rPr>
-          <w:rFonts w:ascii="OpenSans" w:hAnsi="OpenSans" w:cs="OpenSans"/>
-          <w:color w:val="414A52"/>
-          <w:sz w:val="30"/>
-          <w:szCs w:val="30"/>
-          <w:lang w:val="en-US"/>
-        </w:rPr>
-        <w:t xml:space="preserve"> playing strength. For AlphaGo, in addition to p_SL, </w:t>
-      </w:r>
-      <w:r>
-        <w:rPr>
-          <w:rFonts w:ascii="OpenSans" w:hAnsi="OpenSans" w:cs="OpenSans"/>
-          <w:color w:val="414A52"/>
-          <w:sz w:val="30"/>
-          <w:szCs w:val="30"/>
-          <w:lang w:val="en-US"/>
-        </w:rPr>
-        <w:t xml:space="preserve">a faster </w:t>
-      </w:r>
-      <w:r>
-        <w:rPr>
-          <w:rFonts w:ascii="OpenSans" w:hAnsi="OpenSans" w:cs="OpenSans"/>
-          <w:color w:val="414A52"/>
-          <w:sz w:val="30"/>
-          <w:szCs w:val="30"/>
-          <w:lang w:val="en-US"/>
-        </w:rPr>
-        <w:t>policy network p_RO is trained with a smaller network, which achieves an</w:t>
-      </w:r>
-      <w:r>
-        <w:rPr>
-          <w:rFonts w:ascii="OpenSans" w:hAnsi="OpenSans" w:cs="OpenSans"/>
-          <w:color w:val="414A52"/>
-          <w:sz w:val="30"/>
-          <w:szCs w:val="30"/>
-          <w:lang w:val="en-US"/>
-        </w:rPr>
-        <w:t xml:space="preserve"> accuracy of 24% but can predict a move in 2µs.</w:t>
-      </w:r>
-    </w:p>
-    <w:p>
-      <w:pPr>
-        <w:rPr>
-          <w:rFonts w:ascii="OpenSans" w:hAnsi="OpenSans" w:cs="OpenSans"/>
-          <w:color w:val="414A52"/>
-          <w:sz w:val="30"/>
-          <w:szCs w:val="30"/>
-          <w:lang w:val="en-US"/>
-        </w:rPr>
-      </w:pPr>
-    </w:p>
-    <w:p>
-      <w:pPr>
-        <w:rPr>
-          <w:rFonts w:ascii="OpenSans" w:hAnsi="OpenSans" w:cs="OpenSans"/>
-          <w:color w:val="414A52"/>
-          <w:sz w:val="30"/>
-          <w:szCs w:val="30"/>
-          <w:lang w:val="en-US"/>
-        </w:rPr>
-      </w:pPr>
-      <w:r>
-        <w:rPr>
-          <w:rFonts w:ascii="OpenSans" w:hAnsi="OpenSans" w:cs="OpenSans"/>
-          <w:color w:val="414A52"/>
-          <w:sz w:val="30"/>
-          <w:szCs w:val="30"/>
-          <w:lang w:val="en-US"/>
-        </w:rPr>
-        <w:t>Second stage of training aims to improve the p_SL</w:t>
-      </w:r>
-      <w:r>
-        <w:rPr>
-          <w:rFonts w:ascii="OpenSans" w:hAnsi="OpenSans" w:cs="OpenSans"/>
-          <w:color w:val="414A52"/>
-          <w:sz w:val="30"/>
-          <w:szCs w:val="30"/>
-          <w:lang w:val="en-US"/>
-        </w:rPr>
-        <w:t xml:space="preserve"> by reinforcement learning.</w:t>
-      </w:r>
-      <w:r>
-        <w:rPr>
-          <w:rFonts w:ascii="OpenSans" w:hAnsi="OpenSans" w:cs="OpenSans"/>
-          <w:color w:val="414A52"/>
-          <w:sz w:val="30"/>
-          <w:szCs w:val="30"/>
-          <w:lang w:val="en-US"/>
-        </w:rPr>
-        <w:t xml:space="preserve"> Another policy network p_RL is introduced, which has the identical structure of p_SL with weights initialized from p_SL. The policy network p_RL is then updated by self-playing against randomly selected previous iterations of the p_RL.</w:t>
-      </w:r>
-      <w:r>
-        <w:rPr>
-          <w:rFonts w:ascii="OpenSans" w:hAnsi="OpenSans" w:cs="OpenSans"/>
-          <w:color w:val="414A52"/>
-          <w:sz w:val="30"/>
-          <w:szCs w:val="30"/>
-          <w:lang w:val="en-US"/>
-        </w:rPr>
-        <w:t xml:space="preserve"> The optimized network tries to maximize a predefined reward for a move given a state.</w:t>
-      </w:r>
-      <w:r>
-        <w:rPr>
-          <w:rFonts w:ascii="OpenSans" w:hAnsi="OpenSans" w:cs="OpenSans"/>
-          <w:color w:val="414A52"/>
-          <w:sz w:val="30"/>
-          <w:szCs w:val="30"/>
-          <w:lang w:val="en-US"/>
-        </w:rPr>
-        <w:t xml:space="preserve"> The trained p_RL is able to defeat p_SL in 80% of games, state-of-the-art Monte Carlo search program 85% of games. In comparison previous state-of-the-art supervised deep neural networks wins 11% against the Monte Carlo search program.</w:t>
-      </w:r>
-    </w:p>
-    <w:p>
-      <w:pPr>
-        <w:rPr>
-          <w:rFonts w:ascii="OpenSans" w:hAnsi="OpenSans" w:cs="OpenSans"/>
-          <w:color w:val="414A52"/>
-          <w:sz w:val="30"/>
-          <w:szCs w:val="30"/>
-          <w:lang w:val="en-US"/>
-        </w:rPr>
-      </w:pPr>
-    </w:p>
-    <w:p>
-      <w:pPr>
-        <w:rPr>
-          <w:rFonts w:ascii="OpenSans" w:hAnsi="OpenSans" w:cs="OpenSans"/>
-          <w:color w:val="414A52"/>
-          <w:sz w:val="30"/>
-          <w:szCs w:val="30"/>
-          <w:lang w:val="en-US"/>
-        </w:rPr>
-      </w:pPr>
-      <w:r>
-        <w:rPr>
-          <w:rFonts w:ascii="OpenSans" w:hAnsi="OpenSans" w:cs="OpenSans"/>
-          <w:color w:val="414A52"/>
-          <w:sz w:val="30"/>
-          <w:szCs w:val="30"/>
-          <w:lang w:val="en-US"/>
-        </w:rPr>
-        <w:t xml:space="preserve">The final stage is training a </w:t>
-      </w:r>
-      <w:r>
-        <w:rPr>
-          <w:rFonts w:ascii="OpenSans" w:hAnsi="OpenSans" w:cs="OpenSans"/>
-          <w:color w:val="414A52"/>
-          <w:sz w:val="30"/>
-          <w:szCs w:val="30"/>
-          <w:lang w:val="en-US"/>
-        </w:rPr>
-        <w:t>value</w:t>
-      </w:r>
-      <w:r>
-        <w:rPr>
-          <w:rFonts w:ascii="OpenSans" w:hAnsi="OpenSans" w:cs="OpenSans"/>
-          <w:color w:val="414A52"/>
-          <w:sz w:val="30"/>
-          <w:szCs w:val="30"/>
-          <w:lang w:val="en-US"/>
-        </w:rPr>
-        <w:t xml:space="preserve"> network</w:t>
-      </w:r>
-      <w:r>
-        <w:rPr>
-          <w:rFonts w:ascii="OpenSans" w:hAnsi="OpenSans" w:cs="OpenSans"/>
-          <w:color w:val="414A52"/>
-          <w:sz w:val="30"/>
-          <w:szCs w:val="30"/>
-          <w:lang w:val="en-US"/>
-        </w:rPr>
-        <w:t xml:space="preserve"> v</w:t>
-      </w:r>
-      <w:r>
-        <w:rPr>
-          <w:rFonts w:ascii="OpenSans" w:hAnsi="OpenSans" w:cs="OpenSans"/>
-          <w:color w:val="414A52"/>
-          <w:sz w:val="30"/>
-          <w:szCs w:val="30"/>
-          <w:lang w:val="en-US"/>
-        </w:rPr>
-        <w:t xml:space="preserve"> to estimate a value function using the policy network p_RL, which predicts the outcome of a </w:t>
-      </w:r>
-      <w:r>
-        <w:rPr>
-          <w:rFonts w:ascii="OpenSans" w:hAnsi="OpenSans" w:cs="OpenSans"/>
-          <w:color w:val="414A52"/>
-          <w:sz w:val="30"/>
-          <w:szCs w:val="30"/>
-          <w:lang w:val="en-US"/>
-        </w:rPr>
-        <w:t>board state</w:t>
-      </w:r>
-      <w:r>
-        <w:rPr>
-          <w:rFonts w:ascii="OpenSans" w:hAnsi="OpenSans" w:cs="OpenSans"/>
-          <w:color w:val="414A52"/>
-          <w:sz w:val="30"/>
-          <w:szCs w:val="30"/>
-          <w:lang w:val="en-US"/>
-        </w:rPr>
-        <w:t>.</w:t>
-      </w:r>
-      <w:r>
-        <w:rPr>
-          <w:rFonts w:ascii="OpenSans" w:hAnsi="OpenSans" w:cs="OpenSans"/>
-          <w:color w:val="414A52"/>
-          <w:sz w:val="30"/>
-          <w:szCs w:val="30"/>
-          <w:lang w:val="en-US"/>
-        </w:rPr>
-        <w:t xml:space="preserve"> This neural network is similar to the policy network, but outputs only a single prediction</w:t>
-      </w:r>
-      <w:r>
-        <w:rPr>
-          <w:rFonts w:ascii="OpenSans" w:hAnsi="OpenSans" w:cs="OpenSans"/>
-          <w:color w:val="414A52"/>
-          <w:sz w:val="30"/>
-          <w:szCs w:val="30"/>
-          <w:lang w:val="en-US"/>
-        </w:rPr>
-        <w:t>.</w:t>
-      </w:r>
-      <w:r>
-        <w:rPr>
-          <w:rFonts w:ascii="OpenSans" w:hAnsi="OpenSans" w:cs="OpenSans"/>
-          <w:color w:val="414A52"/>
-          <w:sz w:val="30"/>
-          <w:szCs w:val="30"/>
-          <w:lang w:val="en-US"/>
-        </w:rPr>
-        <w:t xml:space="preserve"> A specific technique is followed here during training to avoid memorization of the game outcomes instead of generalizing to new board states. The generated self-play data sets sampled from separate games are used as training samples to </w:t>
-      </w:r>
-      <w:r>
-        <w:rPr>
-          <w:rFonts w:ascii="OpenSans" w:hAnsi="OpenSans" w:cs="OpenSans"/>
-          <w:color w:val="414A52"/>
-          <w:sz w:val="30"/>
-          <w:szCs w:val="30"/>
-          <w:lang w:val="en-US"/>
-        </w:rPr>
-        <w:t>overcome</w:t>
-      </w:r>
-      <w:r>
-        <w:rPr>
-          <w:rFonts w:ascii="OpenSans" w:hAnsi="OpenSans" w:cs="OpenSans"/>
-          <w:color w:val="414A52"/>
-          <w:sz w:val="30"/>
-          <w:szCs w:val="30"/>
-          <w:lang w:val="en-US"/>
-        </w:rPr>
-        <w:t xml:space="preserve"> this problem.</w:t>
-      </w:r>
-      <w:r>
-        <w:rPr>
-          <w:rFonts w:ascii="OpenSans" w:hAnsi="OpenSans" w:cs="OpenSans"/>
-          <w:color w:val="414A52"/>
-          <w:sz w:val="30"/>
-          <w:szCs w:val="30"/>
-          <w:lang w:val="en-US"/>
-        </w:rPr>
-        <w:t xml:space="preserve"> As compared to Monte Carlo rollouts with p_RO, </w:t>
-      </w:r>
-      <w:r>
-        <w:rPr>
-          <w:rFonts w:ascii="OpenSans" w:hAnsi="OpenSans" w:cs="OpenSans"/>
-          <w:color w:val="414A52"/>
-          <w:sz w:val="30"/>
-          <w:szCs w:val="30"/>
-          <w:lang w:val="en-US"/>
-        </w:rPr>
-        <w:t>the value network v is consistently more accurate. Moreover, v achieves the accuracy of Monte Carlo rollouts with p_RL using 15000 times less computation.</w:t>
-      </w:r>
-    </w:p>
-    <w:p>
-      <w:pPr>
-        <w:rPr>
-          <w:rFonts w:ascii="OpenSans" w:hAnsi="OpenSans" w:cs="OpenSans"/>
-          <w:color w:val="414A52"/>
-          <w:sz w:val="30"/>
-          <w:szCs w:val="30"/>
-          <w:lang w:val="en-US"/>
-        </w:rPr>
-      </w:pPr>
-    </w:p>
-    <w:p>
-      <w:pPr>
-        <w:rPr>
-          <w:rFonts w:ascii="OpenSans" w:hAnsi="OpenSans" w:cs="OpenSans"/>
-          <w:color w:val="414A52"/>
-          <w:sz w:val="30"/>
-          <w:szCs w:val="30"/>
-          <w:lang w:val="en-US"/>
-        </w:rPr>
-      </w:pPr>
-      <w:r>
-        <w:rPr>
-          <w:rFonts w:ascii="OpenSans" w:hAnsi="OpenSans" w:cs="OpenSans"/>
-          <w:color w:val="414A52"/>
-          <w:sz w:val="30"/>
-          <w:szCs w:val="30"/>
-          <w:lang w:val="en-US"/>
-        </w:rPr>
-        <w:lastRenderedPageBreak/>
-        <w:t xml:space="preserve">The policy and value networks are combined in an MCTS to select a move given a board state. Along the tree each move is evaluated with parameters action value, visit count and prior probability. </w:t>
+      <w:r>
+        <w:rPr>
+          <w:rFonts w:ascii="OpenSans" w:hAnsi="OpenSans" w:cs="OpenSans"/>
+          <w:color w:val="414A52"/>
+          <w:sz w:val="30"/>
+          <w:szCs w:val="30"/>
+          <w:lang w:val="en-US"/>
+        </w:rPr>
+        <w:t xml:space="preserve"> MCTS to select a move given a board state. Along the tree each move is evaluated with parameters action value, visit count and prior probability. </w:t>
       </w:r>
       <w:r>
         <w:rPr>
@@ -932,6 +991,7 @@
     <w:lsdException w:name="HTML Sample" w:semiHidden="1" w:unhideWhenUsed="1"/>
     <w:lsdException w:name="HTML Typewriter" w:semiHidden="1" w:unhideWhenUsed="1"/>
     <w:lsdException w:name="HTML Variable" w:semiHidden="1" w:unhideWhenUsed="1"/>
+    <w:lsdException w:name="Normal Table" w:semiHidden="1" w:unhideWhenUsed="1"/>
     <w:lsdException w:name="annotation subject" w:semiHidden="1" w:unhideWhenUsed="1"/>
     <w:lsdException w:name="No List" w:semiHidden="1" w:unhideWhenUsed="1"/>
     <w:lsdException w:name="Outline List 1" w:semiHidden="1" w:unhideWhenUsed="1"/>
@@ -977,9 +1037,11 @@
     <w:lsdException w:name="Table Subtle 1" w:semiHidden="1" w:unhideWhenUsed="1"/>
     <w:lsdException w:name="Table Subtle 2" w:semiHidden="1" w:unhideWhenUsed="1"/>
     <w:lsdException w:name="Table Web 1" w:semiHidden="1" w:unhideWhenUsed="1"/>
+    <w:lsdException w:name="Table Web 2" w:semiHidden="1" w:unhideWhenUsed="1"/>
     <w:lsdException w:name="Table Web 3" w:semiHidden="1" w:unhideWhenUsed="1"/>
     <w:lsdException w:name="Balloon Text" w:semiHidden="1" w:unhideWhenUsed="1"/>
     <w:lsdException w:name="Table Grid" w:uiPriority="39"/>
+    <w:lsdException w:name="Table Theme" w:semiHidden="1" w:unhideWhenUsed="1"/>
     <w:lsdException w:name="Note Level 1" w:semiHidden="1" w:unhideWhenUsed="1"/>
     <w:lsdException w:name="Note Level 2" w:semiHidden="1" w:unhideWhenUsed="1"/>
     <w:lsdException w:name="Note Level 3" w:semiHidden="1" w:unhideWhenUsed="1"/>
@@ -1249,6 +1311,18 @@
       <w:u w:val="single"/>
     </w:rPr>
   </w:style>
+  <w:style w:type="character" w:styleId="zlenenKpr">
+    <w:name w:val="FollowedHyperlink"/>
+    <w:basedOn w:val="VarsaylanParagrafYazTipi"/>
+    <w:uiPriority w:val="99"/>
+    <w:semiHidden/>
+    <w:unhideWhenUsed/>
+    <w:rsid w:val="00F26B39"/>
+    <w:rPr>
+      <w:color w:val="954F72" w:themeColor="followedHyperlink"/>
+      <w:u w:val="single"/>
+    </w:rPr>
+  </w:style>
 </w:styles>
 </file>
 

</xml_diff>